<commit_message>
ARQUITETURA GERAL DO SISTEMA(escrever ainda)
</commit_message>
<xml_diff>
--- a/Projeto_Disp_Perifericos/Projeto_Final_Dispositivos/Projeto Final - AP2.docx
+++ b/Projeto_Disp_Perifericos/Projeto_Final_Dispositivos/Projeto Final - AP2.docx
@@ -2456,6 +2456,7 @@
       </w:pPr>
       <w:bookmarkStart w:id="21" w:name="_Toc417410419"/>
       <w:r>
+        <w:lastRenderedPageBreak/>
         <w:t>4</w:t>
       </w:r>
       <w:r>
@@ -2677,6 +2678,11 @@
     </w:p>
     <w:p>
       <w:pPr>
+        <w:pStyle w:val="Estilo2"/>
+      </w:pPr>
+    </w:p>
+    <w:p>
+      <w:pPr>
         <w:autoSpaceDE w:val="0"/>
         <w:autoSpaceDN w:val="0"/>
         <w:adjustRightInd w:val="0"/>
@@ -2685,6 +2691,1209 @@
           <w:rFonts w:ascii="Arial" w:hAnsi="Arial" w:cs="Arial"/>
         </w:rPr>
       </w:pPr>
+      <w:r>
+        <w:rPr>
+          <w:rFonts w:ascii="Arial" w:hAnsi="Arial" w:cs="Arial"/>
+        </w:rPr>
+        <w:drawing>
+          <wp:inline distT="0" distB="0" distL="0" distR="0">
+            <wp:extent cx="5612130" cy="3815715"/>
+            <wp:effectExtent l="19050" t="0" r="7620" b="0"/>
+            <wp:docPr id="6" name="Objeto 4"/>
+            <wp:cNvGraphicFramePr/>
+            <a:graphic xmlns:a="http://schemas.openxmlformats.org/drawingml/2006/main">
+              <a:graphicData uri="http://schemas.openxmlformats.org/drawingml/2006/lockedCanvas">
+                <lc:lockedCanvas xmlns:lc="http://schemas.openxmlformats.org/drawingml/2006/lockedCanvas">
+                  <a:nvGrpSpPr>
+                    <a:cNvPr id="0" name=""/>
+                    <a:cNvGrpSpPr/>
+                  </a:nvGrpSpPr>
+                  <a:grpSpPr>
+                    <a:xfrm>
+                      <a:off x="0" y="0"/>
+                      <a:ext cx="8721489" cy="5929354"/>
+                      <a:chOff x="0" y="142852"/>
+                      <a:chExt cx="8721489" cy="5929354"/>
+                    </a:xfrm>
+                  </a:grpSpPr>
+                  <a:pic>
+                    <a:nvPicPr>
+                      <a:cNvPr id="4" name="Imagem 3" descr="ist2_10334507-computer-chip.jpg"/>
+                      <a:cNvPicPr>
+                        <a:picLocks noChangeAspect="1"/>
+                      </a:cNvPicPr>
+                    </a:nvPicPr>
+                    <a:blipFill>
+                      <a:blip r:embed="rId12"/>
+                      <a:stretch>
+                        <a:fillRect/>
+                      </a:stretch>
+                    </a:blipFill>
+                    <a:spPr>
+                      <a:xfrm>
+                        <a:off x="2571736" y="3214686"/>
+                        <a:ext cx="2000264" cy="1500198"/>
+                      </a:xfrm>
+                      <a:prstGeom prst="rect">
+                        <a:avLst/>
+                      </a:prstGeom>
+                    </a:spPr>
+                  </a:pic>
+                  <a:pic>
+                    <a:nvPicPr>
+                      <a:cNvPr id="6" name="Imagem 5" descr="Clipboard16.png"/>
+                      <a:cNvPicPr>
+                        <a:picLocks noChangeAspect="1"/>
+                      </a:cNvPicPr>
+                    </a:nvPicPr>
+                    <a:blipFill>
+                      <a:blip r:embed="rId13"/>
+                      <a:stretch>
+                        <a:fillRect/>
+                      </a:stretch>
+                    </a:blipFill>
+                    <a:spPr>
+                      <a:xfrm>
+                        <a:off x="6715140" y="857232"/>
+                        <a:ext cx="2006349" cy="1434921"/>
+                      </a:xfrm>
+                      <a:prstGeom prst="rect">
+                        <a:avLst/>
+                      </a:prstGeom>
+                    </a:spPr>
+                  </a:pic>
+                  <a:cxnSp>
+                    <a:nvCxnSpPr>
+                      <a:cNvPr id="17" name="Forma 16"/>
+                      <a:cNvCxnSpPr>
+                        <a:stCxn id="49" idx="1"/>
+                        <a:endCxn id="4" idx="0"/>
+                      </a:cNvCxnSpPr>
+                    </a:nvCxnSpPr>
+                    <a:spPr>
+                      <a:xfrm rot="5400000">
+                        <a:off x="3741536" y="1455528"/>
+                        <a:ext cx="1589490" cy="1928826"/>
+                      </a:xfrm>
+                      <a:prstGeom prst="bentConnector3">
+                        <a:avLst>
+                          <a:gd name="adj1" fmla="val 50000"/>
+                        </a:avLst>
+                      </a:prstGeom>
+                      <a:ln w="76200">
+                        <a:headEnd type="arrow"/>
+                        <a:tailEnd type="arrow"/>
+                      </a:ln>
+                    </a:spPr>
+                    <a:style>
+                      <a:lnRef idx="3">
+                        <a:schemeClr val="accent5"/>
+                      </a:lnRef>
+                      <a:fillRef idx="0">
+                        <a:schemeClr val="accent5"/>
+                      </a:fillRef>
+                      <a:effectRef idx="2">
+                        <a:schemeClr val="accent5"/>
+                      </a:effectRef>
+                      <a:fontRef idx="minor">
+                        <a:schemeClr val="tx1"/>
+                      </a:fontRef>
+                    </a:style>
+                  </a:cxnSp>
+                  <a:pic>
+                    <a:nvPicPr>
+                      <a:cNvPr id="18" name="Imagem 17" descr="carregador.png"/>
+                      <a:cNvPicPr>
+                        <a:picLocks noChangeAspect="1"/>
+                      </a:cNvPicPr>
+                    </a:nvPicPr>
+                    <a:blipFill>
+                      <a:blip r:embed="rId14"/>
+                      <a:stretch>
+                        <a:fillRect/>
+                      </a:stretch>
+                    </a:blipFill>
+                    <a:spPr>
+                      <a:xfrm>
+                        <a:off x="0" y="267874"/>
+                        <a:ext cx="2149705" cy="1357322"/>
+                      </a:xfrm>
+                      <a:prstGeom prst="rect">
+                        <a:avLst/>
+                      </a:prstGeom>
+                    </a:spPr>
+                  </a:pic>
+                  <a:sp>
+                    <a:nvSpPr>
+                      <a:cNvPr id="21" name="Retângulo 20"/>
+                      <a:cNvSpPr/>
+                    </a:nvSpPr>
+                    <a:spPr>
+                      <a:xfrm>
+                        <a:off x="2643174" y="517907"/>
+                        <a:ext cx="1214446" cy="857256"/>
+                      </a:xfrm>
+                      <a:prstGeom prst="rect">
+                        <a:avLst/>
+                      </a:prstGeom>
+                    </a:spPr>
+                    <a:txSp>
+                      <a:txBody>
+                        <a:bodyPr rtlCol="0" anchor="ctr"/>
+                        <a:lstStyle>
+                          <a:defPPr>
+                            <a:defRPr lang="pt-BR"/>
+                          </a:defPPr>
+                          <a:lvl1pPr marL="0" algn="l" defTabSz="914400" rtl="0" eaLnBrk="1" latinLnBrk="0" hangingPunct="1">
+                            <a:defRPr sz="1800" kern="1200">
+                              <a:solidFill>
+                                <a:schemeClr val="dk1"/>
+                              </a:solidFill>
+                              <a:latin typeface="+mn-lt"/>
+                              <a:ea typeface="+mn-ea"/>
+                              <a:cs typeface="+mn-cs"/>
+                            </a:defRPr>
+                          </a:lvl1pPr>
+                          <a:lvl2pPr marL="457200" algn="l" defTabSz="914400" rtl="0" eaLnBrk="1" latinLnBrk="0" hangingPunct="1">
+                            <a:defRPr sz="1800" kern="1200">
+                              <a:solidFill>
+                                <a:schemeClr val="dk1"/>
+                              </a:solidFill>
+                              <a:latin typeface="+mn-lt"/>
+                              <a:ea typeface="+mn-ea"/>
+                              <a:cs typeface="+mn-cs"/>
+                            </a:defRPr>
+                          </a:lvl2pPr>
+                          <a:lvl3pPr marL="914400" algn="l" defTabSz="914400" rtl="0" eaLnBrk="1" latinLnBrk="0" hangingPunct="1">
+                            <a:defRPr sz="1800" kern="1200">
+                              <a:solidFill>
+                                <a:schemeClr val="dk1"/>
+                              </a:solidFill>
+                              <a:latin typeface="+mn-lt"/>
+                              <a:ea typeface="+mn-ea"/>
+                              <a:cs typeface="+mn-cs"/>
+                            </a:defRPr>
+                          </a:lvl3pPr>
+                          <a:lvl4pPr marL="1371600" algn="l" defTabSz="914400" rtl="0" eaLnBrk="1" latinLnBrk="0" hangingPunct="1">
+                            <a:defRPr sz="1800" kern="1200">
+                              <a:solidFill>
+                                <a:schemeClr val="dk1"/>
+                              </a:solidFill>
+                              <a:latin typeface="+mn-lt"/>
+                              <a:ea typeface="+mn-ea"/>
+                              <a:cs typeface="+mn-cs"/>
+                            </a:defRPr>
+                          </a:lvl4pPr>
+                          <a:lvl5pPr marL="1828800" algn="l" defTabSz="914400" rtl="0" eaLnBrk="1" latinLnBrk="0" hangingPunct="1">
+                            <a:defRPr sz="1800" kern="1200">
+                              <a:solidFill>
+                                <a:schemeClr val="dk1"/>
+                              </a:solidFill>
+                              <a:latin typeface="+mn-lt"/>
+                              <a:ea typeface="+mn-ea"/>
+                              <a:cs typeface="+mn-cs"/>
+                            </a:defRPr>
+                          </a:lvl5pPr>
+                          <a:lvl6pPr marL="2286000" algn="l" defTabSz="914400" rtl="0" eaLnBrk="1" latinLnBrk="0" hangingPunct="1">
+                            <a:defRPr sz="1800" kern="1200">
+                              <a:solidFill>
+                                <a:schemeClr val="dk1"/>
+                              </a:solidFill>
+                              <a:latin typeface="+mn-lt"/>
+                              <a:ea typeface="+mn-ea"/>
+                              <a:cs typeface="+mn-cs"/>
+                            </a:defRPr>
+                          </a:lvl6pPr>
+                          <a:lvl7pPr marL="2743200" algn="l" defTabSz="914400" rtl="0" eaLnBrk="1" latinLnBrk="0" hangingPunct="1">
+                            <a:defRPr sz="1800" kern="1200">
+                              <a:solidFill>
+                                <a:schemeClr val="dk1"/>
+                              </a:solidFill>
+                              <a:latin typeface="+mn-lt"/>
+                              <a:ea typeface="+mn-ea"/>
+                              <a:cs typeface="+mn-cs"/>
+                            </a:defRPr>
+                          </a:lvl7pPr>
+                          <a:lvl8pPr marL="3200400" algn="l" defTabSz="914400" rtl="0" eaLnBrk="1" latinLnBrk="0" hangingPunct="1">
+                            <a:defRPr sz="1800" kern="1200">
+                              <a:solidFill>
+                                <a:schemeClr val="dk1"/>
+                              </a:solidFill>
+                              <a:latin typeface="+mn-lt"/>
+                              <a:ea typeface="+mn-ea"/>
+                              <a:cs typeface="+mn-cs"/>
+                            </a:defRPr>
+                          </a:lvl8pPr>
+                          <a:lvl9pPr marL="3657600" algn="l" defTabSz="914400" rtl="0" eaLnBrk="1" latinLnBrk="0" hangingPunct="1">
+                            <a:defRPr sz="1800" kern="1200">
+                              <a:solidFill>
+                                <a:schemeClr val="dk1"/>
+                              </a:solidFill>
+                              <a:latin typeface="+mn-lt"/>
+                              <a:ea typeface="+mn-ea"/>
+                              <a:cs typeface="+mn-cs"/>
+                            </a:defRPr>
+                          </a:lvl9pPr>
+                        </a:lstStyle>
+                        <a:p>
+                          <a:pPr algn="ctr"/>
+                          <a:r>
+                            <a:rPr lang="pt-BR" dirty="0" smtClean="0"/>
+                            <a:t>Regulador 3.3V</a:t>
+                          </a:r>
+                          <a:endParaRPr lang="pt-BR" dirty="0"/>
+                        </a:p>
+                      </a:txBody>
+                      <a:useSpRect/>
+                    </a:txSp>
+                    <a:style>
+                      <a:lnRef idx="1">
+                        <a:schemeClr val="accent1"/>
+                      </a:lnRef>
+                      <a:fillRef idx="2">
+                        <a:schemeClr val="accent1"/>
+                      </a:fillRef>
+                      <a:effectRef idx="1">
+                        <a:schemeClr val="accent1"/>
+                      </a:effectRef>
+                      <a:fontRef idx="minor">
+                        <a:schemeClr val="dk1"/>
+                      </a:fontRef>
+                    </a:style>
+                  </a:sp>
+                  <a:cxnSp>
+                    <a:nvCxnSpPr>
+                      <a:cNvPr id="23" name="Conector angulado 22"/>
+                      <a:cNvCxnSpPr>
+                        <a:stCxn id="18" idx="3"/>
+                        <a:endCxn id="21" idx="1"/>
+                      </a:cNvCxnSpPr>
+                    </a:nvCxnSpPr>
+                    <a:spPr>
+                      <a:xfrm>
+                        <a:off x="2149705" y="946535"/>
+                        <a:ext cx="493469" cy="1588"/>
+                      </a:xfrm>
+                      <a:prstGeom prst="bentConnector3">
+                        <a:avLst>
+                          <a:gd name="adj1" fmla="val 50000"/>
+                        </a:avLst>
+                      </a:prstGeom>
+                      <a:ln w="76200">
+                        <a:tailEnd type="arrow"/>
+                      </a:ln>
+                    </a:spPr>
+                    <a:style>
+                      <a:lnRef idx="3">
+                        <a:schemeClr val="accent5"/>
+                      </a:lnRef>
+                      <a:fillRef idx="0">
+                        <a:schemeClr val="accent5"/>
+                      </a:fillRef>
+                      <a:effectRef idx="2">
+                        <a:schemeClr val="accent5"/>
+                      </a:effectRef>
+                      <a:fontRef idx="minor">
+                        <a:schemeClr val="tx1"/>
+                      </a:fontRef>
+                    </a:style>
+                  </a:cxnSp>
+                  <a:cxnSp>
+                    <a:nvCxnSpPr>
+                      <a:cNvPr id="28" name="Forma 27"/>
+                      <a:cNvCxnSpPr>
+                        <a:stCxn id="18" idx="2"/>
+                        <a:endCxn id="4" idx="1"/>
+                      </a:cNvCxnSpPr>
+                    </a:nvCxnSpPr>
+                    <a:spPr>
+                      <a:xfrm rot="16200000" flipH="1">
+                        <a:off x="653500" y="2046548"/>
+                        <a:ext cx="2339589" cy="1496883"/>
+                      </a:xfrm>
+                      <a:prstGeom prst="bentConnector2">
+                        <a:avLst/>
+                      </a:prstGeom>
+                      <a:ln w="76200">
+                        <a:tailEnd type="arrow"/>
+                      </a:ln>
+                    </a:spPr>
+                    <a:style>
+                      <a:lnRef idx="3">
+                        <a:schemeClr val="accent5"/>
+                      </a:lnRef>
+                      <a:fillRef idx="0">
+                        <a:schemeClr val="accent5"/>
+                      </a:fillRef>
+                      <a:effectRef idx="2">
+                        <a:schemeClr val="accent5"/>
+                      </a:effectRef>
+                      <a:fontRef idx="minor">
+                        <a:schemeClr val="tx1"/>
+                      </a:fontRef>
+                    </a:style>
+                  </a:cxnSp>
+                  <a:cxnSp>
+                    <a:nvCxnSpPr>
+                      <a:cNvPr id="35" name="Conector angulado 34"/>
+                      <a:cNvCxnSpPr>
+                        <a:stCxn id="21" idx="3"/>
+                        <a:endCxn id="49" idx="0"/>
+                      </a:cNvCxnSpPr>
+                    </a:nvCxnSpPr>
+                    <a:spPr>
+                      <a:xfrm>
+                        <a:off x="3857620" y="946535"/>
+                        <a:ext cx="714380" cy="1588"/>
+                      </a:xfrm>
+                      <a:prstGeom prst="bentConnector3">
+                        <a:avLst>
+                          <a:gd name="adj1" fmla="val 50000"/>
+                        </a:avLst>
+                      </a:prstGeom>
+                      <a:ln w="76200">
+                        <a:tailEnd type="arrow"/>
+                      </a:ln>
+                    </a:spPr>
+                    <a:style>
+                      <a:lnRef idx="3">
+                        <a:schemeClr val="accent5"/>
+                      </a:lnRef>
+                      <a:fillRef idx="0">
+                        <a:schemeClr val="accent5"/>
+                      </a:fillRef>
+                      <a:effectRef idx="2">
+                        <a:schemeClr val="accent5"/>
+                      </a:effectRef>
+                      <a:fontRef idx="minor">
+                        <a:schemeClr val="tx1"/>
+                      </a:fontRef>
+                    </a:style>
+                  </a:cxnSp>
+                  <a:sp>
+                    <a:nvSpPr>
+                      <a:cNvPr id="38" name="CaixaDeTexto 37"/>
+                      <a:cNvSpPr txBox="1"/>
+                    </a:nvSpPr>
+                    <a:spPr>
+                      <a:xfrm>
+                        <a:off x="4643438" y="2571744"/>
+                        <a:ext cx="575799" cy="461665"/>
+                      </a:xfrm>
+                      <a:prstGeom prst="rect">
+                        <a:avLst/>
+                      </a:prstGeom>
+                      <a:noFill/>
+                    </a:spPr>
+                    <a:txSp>
+                      <a:txBody>
+                        <a:bodyPr wrap="none" rtlCol="0">
+                          <a:spAutoFit/>
+                        </a:bodyPr>
+                        <a:lstStyle>
+                          <a:defPPr>
+                            <a:defRPr lang="pt-BR"/>
+                          </a:defPPr>
+                          <a:lvl1pPr marL="0" algn="l" defTabSz="914400" rtl="0" eaLnBrk="1" latinLnBrk="0" hangingPunct="1">
+                            <a:defRPr sz="1800" kern="1200">
+                              <a:solidFill>
+                                <a:schemeClr val="tx1"/>
+                              </a:solidFill>
+                              <a:latin typeface="+mn-lt"/>
+                              <a:ea typeface="+mn-ea"/>
+                              <a:cs typeface="+mn-cs"/>
+                            </a:defRPr>
+                          </a:lvl1pPr>
+                          <a:lvl2pPr marL="457200" algn="l" defTabSz="914400" rtl="0" eaLnBrk="1" latinLnBrk="0" hangingPunct="1">
+                            <a:defRPr sz="1800" kern="1200">
+                              <a:solidFill>
+                                <a:schemeClr val="tx1"/>
+                              </a:solidFill>
+                              <a:latin typeface="+mn-lt"/>
+                              <a:ea typeface="+mn-ea"/>
+                              <a:cs typeface="+mn-cs"/>
+                            </a:defRPr>
+                          </a:lvl2pPr>
+                          <a:lvl3pPr marL="914400" algn="l" defTabSz="914400" rtl="0" eaLnBrk="1" latinLnBrk="0" hangingPunct="1">
+                            <a:defRPr sz="1800" kern="1200">
+                              <a:solidFill>
+                                <a:schemeClr val="tx1"/>
+                              </a:solidFill>
+                              <a:latin typeface="+mn-lt"/>
+                              <a:ea typeface="+mn-ea"/>
+                              <a:cs typeface="+mn-cs"/>
+                            </a:defRPr>
+                          </a:lvl3pPr>
+                          <a:lvl4pPr marL="1371600" algn="l" defTabSz="914400" rtl="0" eaLnBrk="1" latinLnBrk="0" hangingPunct="1">
+                            <a:defRPr sz="1800" kern="1200">
+                              <a:solidFill>
+                                <a:schemeClr val="tx1"/>
+                              </a:solidFill>
+                              <a:latin typeface="+mn-lt"/>
+                              <a:ea typeface="+mn-ea"/>
+                              <a:cs typeface="+mn-cs"/>
+                            </a:defRPr>
+                          </a:lvl4pPr>
+                          <a:lvl5pPr marL="1828800" algn="l" defTabSz="914400" rtl="0" eaLnBrk="1" latinLnBrk="0" hangingPunct="1">
+                            <a:defRPr sz="1800" kern="1200">
+                              <a:solidFill>
+                                <a:schemeClr val="tx1"/>
+                              </a:solidFill>
+                              <a:latin typeface="+mn-lt"/>
+                              <a:ea typeface="+mn-ea"/>
+                              <a:cs typeface="+mn-cs"/>
+                            </a:defRPr>
+                          </a:lvl5pPr>
+                          <a:lvl6pPr marL="2286000" algn="l" defTabSz="914400" rtl="0" eaLnBrk="1" latinLnBrk="0" hangingPunct="1">
+                            <a:defRPr sz="1800" kern="1200">
+                              <a:solidFill>
+                                <a:schemeClr val="tx1"/>
+                              </a:solidFill>
+                              <a:latin typeface="+mn-lt"/>
+                              <a:ea typeface="+mn-ea"/>
+                              <a:cs typeface="+mn-cs"/>
+                            </a:defRPr>
+                          </a:lvl6pPr>
+                          <a:lvl7pPr marL="2743200" algn="l" defTabSz="914400" rtl="0" eaLnBrk="1" latinLnBrk="0" hangingPunct="1">
+                            <a:defRPr sz="1800" kern="1200">
+                              <a:solidFill>
+                                <a:schemeClr val="tx1"/>
+                              </a:solidFill>
+                              <a:latin typeface="+mn-lt"/>
+                              <a:ea typeface="+mn-ea"/>
+                              <a:cs typeface="+mn-cs"/>
+                            </a:defRPr>
+                          </a:lvl7pPr>
+                          <a:lvl8pPr marL="3200400" algn="l" defTabSz="914400" rtl="0" eaLnBrk="1" latinLnBrk="0" hangingPunct="1">
+                            <a:defRPr sz="1800" kern="1200">
+                              <a:solidFill>
+                                <a:schemeClr val="tx1"/>
+                              </a:solidFill>
+                              <a:latin typeface="+mn-lt"/>
+                              <a:ea typeface="+mn-ea"/>
+                              <a:cs typeface="+mn-cs"/>
+                            </a:defRPr>
+                          </a:lvl8pPr>
+                          <a:lvl9pPr marL="3657600" algn="l" defTabSz="914400" rtl="0" eaLnBrk="1" latinLnBrk="0" hangingPunct="1">
+                            <a:defRPr sz="1800" kern="1200">
+                              <a:solidFill>
+                                <a:schemeClr val="tx1"/>
+                              </a:solidFill>
+                              <a:latin typeface="+mn-lt"/>
+                              <a:ea typeface="+mn-ea"/>
+                              <a:cs typeface="+mn-cs"/>
+                            </a:defRPr>
+                          </a:lvl9pPr>
+                        </a:lstStyle>
+                        <a:p>
+                          <a:r>
+                            <a:rPr lang="pt-BR" sz="2400" b="1" dirty="0" smtClean="0">
+                              <a:solidFill>
+                                <a:schemeClr val="tx2"/>
+                              </a:solidFill>
+                              <a:effectLst>
+                                <a:outerShdw blurRad="38100" dist="38100" dir="2700000" algn="tl">
+                                  <a:srgbClr val="000000">
+                                    <a:alpha val="43137"/>
+                                  </a:srgbClr>
+                                </a:outerShdw>
+                              </a:effectLst>
+                            </a:rPr>
+                            <a:t>SPI</a:t>
+                          </a:r>
+                          <a:endParaRPr lang="pt-BR" sz="2400" b="1" dirty="0">
+                            <a:solidFill>
+                              <a:schemeClr val="tx2"/>
+                            </a:solidFill>
+                            <a:effectLst>
+                              <a:outerShdw blurRad="38100" dist="38100" dir="2700000" algn="tl">
+                                <a:srgbClr val="000000">
+                                  <a:alpha val="43137"/>
+                                </a:srgbClr>
+                              </a:outerShdw>
+                            </a:effectLst>
+                          </a:endParaRPr>
+                        </a:p>
+                      </a:txBody>
+                      <a:useSpRect/>
+                    </a:txSp>
+                  </a:sp>
+                  <a:sp>
+                    <a:nvSpPr>
+                      <a:cNvPr id="39" name="Retângulo 38"/>
+                      <a:cNvSpPr/>
+                    </a:nvSpPr>
+                    <a:spPr>
+                      <a:xfrm>
+                        <a:off x="5786446" y="3571876"/>
+                        <a:ext cx="1143008" cy="785818"/>
+                      </a:xfrm>
+                      <a:prstGeom prst="rect">
+                        <a:avLst/>
+                      </a:prstGeom>
+                    </a:spPr>
+                    <a:txSp>
+                      <a:txBody>
+                        <a:bodyPr rtlCol="0" anchor="ctr"/>
+                        <a:lstStyle>
+                          <a:defPPr>
+                            <a:defRPr lang="pt-BR"/>
+                          </a:defPPr>
+                          <a:lvl1pPr marL="0" algn="l" defTabSz="914400" rtl="0" eaLnBrk="1" latinLnBrk="0" hangingPunct="1">
+                            <a:defRPr sz="1800" kern="1200">
+                              <a:solidFill>
+                                <a:schemeClr val="dk1"/>
+                              </a:solidFill>
+                              <a:latin typeface="+mn-lt"/>
+                              <a:ea typeface="+mn-ea"/>
+                              <a:cs typeface="+mn-cs"/>
+                            </a:defRPr>
+                          </a:lvl1pPr>
+                          <a:lvl2pPr marL="457200" algn="l" defTabSz="914400" rtl="0" eaLnBrk="1" latinLnBrk="0" hangingPunct="1">
+                            <a:defRPr sz="1800" kern="1200">
+                              <a:solidFill>
+                                <a:schemeClr val="dk1"/>
+                              </a:solidFill>
+                              <a:latin typeface="+mn-lt"/>
+                              <a:ea typeface="+mn-ea"/>
+                              <a:cs typeface="+mn-cs"/>
+                            </a:defRPr>
+                          </a:lvl2pPr>
+                          <a:lvl3pPr marL="914400" algn="l" defTabSz="914400" rtl="0" eaLnBrk="1" latinLnBrk="0" hangingPunct="1">
+                            <a:defRPr sz="1800" kern="1200">
+                              <a:solidFill>
+                                <a:schemeClr val="dk1"/>
+                              </a:solidFill>
+                              <a:latin typeface="+mn-lt"/>
+                              <a:ea typeface="+mn-ea"/>
+                              <a:cs typeface="+mn-cs"/>
+                            </a:defRPr>
+                          </a:lvl3pPr>
+                          <a:lvl4pPr marL="1371600" algn="l" defTabSz="914400" rtl="0" eaLnBrk="1" latinLnBrk="0" hangingPunct="1">
+                            <a:defRPr sz="1800" kern="1200">
+                              <a:solidFill>
+                                <a:schemeClr val="dk1"/>
+                              </a:solidFill>
+                              <a:latin typeface="+mn-lt"/>
+                              <a:ea typeface="+mn-ea"/>
+                              <a:cs typeface="+mn-cs"/>
+                            </a:defRPr>
+                          </a:lvl4pPr>
+                          <a:lvl5pPr marL="1828800" algn="l" defTabSz="914400" rtl="0" eaLnBrk="1" latinLnBrk="0" hangingPunct="1">
+                            <a:defRPr sz="1800" kern="1200">
+                              <a:solidFill>
+                                <a:schemeClr val="dk1"/>
+                              </a:solidFill>
+                              <a:latin typeface="+mn-lt"/>
+                              <a:ea typeface="+mn-ea"/>
+                              <a:cs typeface="+mn-cs"/>
+                            </a:defRPr>
+                          </a:lvl5pPr>
+                          <a:lvl6pPr marL="2286000" algn="l" defTabSz="914400" rtl="0" eaLnBrk="1" latinLnBrk="0" hangingPunct="1">
+                            <a:defRPr sz="1800" kern="1200">
+                              <a:solidFill>
+                                <a:schemeClr val="dk1"/>
+                              </a:solidFill>
+                              <a:latin typeface="+mn-lt"/>
+                              <a:ea typeface="+mn-ea"/>
+                              <a:cs typeface="+mn-cs"/>
+                            </a:defRPr>
+                          </a:lvl6pPr>
+                          <a:lvl7pPr marL="2743200" algn="l" defTabSz="914400" rtl="0" eaLnBrk="1" latinLnBrk="0" hangingPunct="1">
+                            <a:defRPr sz="1800" kern="1200">
+                              <a:solidFill>
+                                <a:schemeClr val="dk1"/>
+                              </a:solidFill>
+                              <a:latin typeface="+mn-lt"/>
+                              <a:ea typeface="+mn-ea"/>
+                              <a:cs typeface="+mn-cs"/>
+                            </a:defRPr>
+                          </a:lvl7pPr>
+                          <a:lvl8pPr marL="3200400" algn="l" defTabSz="914400" rtl="0" eaLnBrk="1" latinLnBrk="0" hangingPunct="1">
+                            <a:defRPr sz="1800" kern="1200">
+                              <a:solidFill>
+                                <a:schemeClr val="dk1"/>
+                              </a:solidFill>
+                              <a:latin typeface="+mn-lt"/>
+                              <a:ea typeface="+mn-ea"/>
+                              <a:cs typeface="+mn-cs"/>
+                            </a:defRPr>
+                          </a:lvl8pPr>
+                          <a:lvl9pPr marL="3657600" algn="l" defTabSz="914400" rtl="0" eaLnBrk="1" latinLnBrk="0" hangingPunct="1">
+                            <a:defRPr sz="1800" kern="1200">
+                              <a:solidFill>
+                                <a:schemeClr val="dk1"/>
+                              </a:solidFill>
+                              <a:latin typeface="+mn-lt"/>
+                              <a:ea typeface="+mn-ea"/>
+                              <a:cs typeface="+mn-cs"/>
+                            </a:defRPr>
+                          </a:lvl9pPr>
+                        </a:lstStyle>
+                        <a:p>
+                          <a:pPr algn="ctr"/>
+                          <a:r>
+                            <a:rPr lang="pt-BR" dirty="0" smtClean="0"/>
+                            <a:t>Drive relé</a:t>
+                          </a:r>
+                          <a:endParaRPr lang="pt-BR" dirty="0"/>
+                        </a:p>
+                      </a:txBody>
+                      <a:useSpRect/>
+                    </a:txSp>
+                    <a:style>
+                      <a:lnRef idx="1">
+                        <a:schemeClr val="accent1"/>
+                      </a:lnRef>
+                      <a:fillRef idx="2">
+                        <a:schemeClr val="accent1"/>
+                      </a:fillRef>
+                      <a:effectRef idx="1">
+                        <a:schemeClr val="accent1"/>
+                      </a:effectRef>
+                      <a:fontRef idx="minor">
+                        <a:schemeClr val="dk1"/>
+                      </a:fontRef>
+                    </a:style>
+                  </a:sp>
+                  <a:cxnSp>
+                    <a:nvCxnSpPr>
+                      <a:cNvPr id="41" name="Forma 40"/>
+                      <a:cNvCxnSpPr>
+                        <a:stCxn id="4" idx="3"/>
+                        <a:endCxn id="39" idx="1"/>
+                      </a:cNvCxnSpPr>
+                    </a:nvCxnSpPr>
+                    <a:spPr>
+                      <a:xfrm>
+                        <a:off x="4572000" y="3964785"/>
+                        <a:ext cx="1214446" cy="1588"/>
+                      </a:xfrm>
+                      <a:prstGeom prst="bentConnector3">
+                        <a:avLst>
+                          <a:gd name="adj1" fmla="val 50000"/>
+                        </a:avLst>
+                      </a:prstGeom>
+                      <a:ln w="76200">
+                        <a:tailEnd type="arrow"/>
+                      </a:ln>
+                    </a:spPr>
+                    <a:style>
+                      <a:lnRef idx="3">
+                        <a:schemeClr val="accent5"/>
+                      </a:lnRef>
+                      <a:fillRef idx="0">
+                        <a:schemeClr val="accent5"/>
+                      </a:fillRef>
+                      <a:effectRef idx="2">
+                        <a:schemeClr val="accent5"/>
+                      </a:effectRef>
+                      <a:fontRef idx="minor">
+                        <a:schemeClr val="tx1"/>
+                      </a:fontRef>
+                    </a:style>
+                  </a:cxnSp>
+                  <a:sp>
+                    <a:nvSpPr>
+                      <a:cNvPr id="47" name="CaixaDeTexto 46"/>
+                      <a:cNvSpPr txBox="1"/>
+                    </a:nvSpPr>
+                    <a:spPr>
+                      <a:xfrm>
+                        <a:off x="2786050" y="3143248"/>
+                        <a:ext cx="593432" cy="461665"/>
+                      </a:xfrm>
+                      <a:prstGeom prst="rect">
+                        <a:avLst/>
+                      </a:prstGeom>
+                      <a:noFill/>
+                    </a:spPr>
+                    <a:txSp>
+                      <a:txBody>
+                        <a:bodyPr wrap="none" rtlCol="0">
+                          <a:spAutoFit/>
+                        </a:bodyPr>
+                        <a:lstStyle>
+                          <a:defPPr>
+                            <a:defRPr lang="pt-BR"/>
+                          </a:defPPr>
+                          <a:lvl1pPr marL="0" algn="l" defTabSz="914400" rtl="0" eaLnBrk="1" latinLnBrk="0" hangingPunct="1">
+                            <a:defRPr sz="1800" kern="1200">
+                              <a:solidFill>
+                                <a:schemeClr val="tx1"/>
+                              </a:solidFill>
+                              <a:latin typeface="+mn-lt"/>
+                              <a:ea typeface="+mn-ea"/>
+                              <a:cs typeface="+mn-cs"/>
+                            </a:defRPr>
+                          </a:lvl1pPr>
+                          <a:lvl2pPr marL="457200" algn="l" defTabSz="914400" rtl="0" eaLnBrk="1" latinLnBrk="0" hangingPunct="1">
+                            <a:defRPr sz="1800" kern="1200">
+                              <a:solidFill>
+                                <a:schemeClr val="tx1"/>
+                              </a:solidFill>
+                              <a:latin typeface="+mn-lt"/>
+                              <a:ea typeface="+mn-ea"/>
+                              <a:cs typeface="+mn-cs"/>
+                            </a:defRPr>
+                          </a:lvl2pPr>
+                          <a:lvl3pPr marL="914400" algn="l" defTabSz="914400" rtl="0" eaLnBrk="1" latinLnBrk="0" hangingPunct="1">
+                            <a:defRPr sz="1800" kern="1200">
+                              <a:solidFill>
+                                <a:schemeClr val="tx1"/>
+                              </a:solidFill>
+                              <a:latin typeface="+mn-lt"/>
+                              <a:ea typeface="+mn-ea"/>
+                              <a:cs typeface="+mn-cs"/>
+                            </a:defRPr>
+                          </a:lvl3pPr>
+                          <a:lvl4pPr marL="1371600" algn="l" defTabSz="914400" rtl="0" eaLnBrk="1" latinLnBrk="0" hangingPunct="1">
+                            <a:defRPr sz="1800" kern="1200">
+                              <a:solidFill>
+                                <a:schemeClr val="tx1"/>
+                              </a:solidFill>
+                              <a:latin typeface="+mn-lt"/>
+                              <a:ea typeface="+mn-ea"/>
+                              <a:cs typeface="+mn-cs"/>
+                            </a:defRPr>
+                          </a:lvl4pPr>
+                          <a:lvl5pPr marL="1828800" algn="l" defTabSz="914400" rtl="0" eaLnBrk="1" latinLnBrk="0" hangingPunct="1">
+                            <a:defRPr sz="1800" kern="1200">
+                              <a:solidFill>
+                                <a:schemeClr val="tx1"/>
+                              </a:solidFill>
+                              <a:latin typeface="+mn-lt"/>
+                              <a:ea typeface="+mn-ea"/>
+                              <a:cs typeface="+mn-cs"/>
+                            </a:defRPr>
+                          </a:lvl5pPr>
+                          <a:lvl6pPr marL="2286000" algn="l" defTabSz="914400" rtl="0" eaLnBrk="1" latinLnBrk="0" hangingPunct="1">
+                            <a:defRPr sz="1800" kern="1200">
+                              <a:solidFill>
+                                <a:schemeClr val="tx1"/>
+                              </a:solidFill>
+                              <a:latin typeface="+mn-lt"/>
+                              <a:ea typeface="+mn-ea"/>
+                              <a:cs typeface="+mn-cs"/>
+                            </a:defRPr>
+                          </a:lvl6pPr>
+                          <a:lvl7pPr marL="2743200" algn="l" defTabSz="914400" rtl="0" eaLnBrk="1" latinLnBrk="0" hangingPunct="1">
+                            <a:defRPr sz="1800" kern="1200">
+                              <a:solidFill>
+                                <a:schemeClr val="tx1"/>
+                              </a:solidFill>
+                              <a:latin typeface="+mn-lt"/>
+                              <a:ea typeface="+mn-ea"/>
+                              <a:cs typeface="+mn-cs"/>
+                            </a:defRPr>
+                          </a:lvl7pPr>
+                          <a:lvl8pPr marL="3200400" algn="l" defTabSz="914400" rtl="0" eaLnBrk="1" latinLnBrk="0" hangingPunct="1">
+                            <a:defRPr sz="1800" kern="1200">
+                              <a:solidFill>
+                                <a:schemeClr val="tx1"/>
+                              </a:solidFill>
+                              <a:latin typeface="+mn-lt"/>
+                              <a:ea typeface="+mn-ea"/>
+                              <a:cs typeface="+mn-cs"/>
+                            </a:defRPr>
+                          </a:lvl8pPr>
+                          <a:lvl9pPr marL="3657600" algn="l" defTabSz="914400" rtl="0" eaLnBrk="1" latinLnBrk="0" hangingPunct="1">
+                            <a:defRPr sz="1800" kern="1200">
+                              <a:solidFill>
+                                <a:schemeClr val="tx1"/>
+                              </a:solidFill>
+                              <a:latin typeface="+mn-lt"/>
+                              <a:ea typeface="+mn-ea"/>
+                              <a:cs typeface="+mn-cs"/>
+                            </a:defRPr>
+                          </a:lvl9pPr>
+                        </a:lstStyle>
+                        <a:p>
+                          <a:r>
+                            <a:rPr lang="pt-BR" sz="2400" b="1" dirty="0" smtClean="0">
+                              <a:solidFill>
+                                <a:schemeClr val="tx2"/>
+                              </a:solidFill>
+                              <a:effectLst>
+                                <a:outerShdw blurRad="38100" dist="38100" dir="2700000" algn="tl">
+                                  <a:srgbClr val="000000">
+                                    <a:alpha val="43137"/>
+                                  </a:srgbClr>
+                                </a:outerShdw>
+                              </a:effectLst>
+                            </a:rPr>
+                            <a:t>PIC</a:t>
+                          </a:r>
+                          <a:endParaRPr lang="pt-BR" sz="2400" b="1" dirty="0">
+                            <a:solidFill>
+                              <a:schemeClr val="tx2"/>
+                            </a:solidFill>
+                            <a:effectLst>
+                              <a:outerShdw blurRad="38100" dist="38100" dir="2700000" algn="tl">
+                                <a:srgbClr val="000000">
+                                  <a:alpha val="43137"/>
+                                </a:srgbClr>
+                              </a:outerShdw>
+                            </a:effectLst>
+                          </a:endParaRPr>
+                        </a:p>
+                      </a:txBody>
+                      <a:useSpRect/>
+                    </a:txSp>
+                  </a:sp>
+                  <a:sp>
+                    <a:nvSpPr>
+                      <a:cNvPr id="48" name="CaixaDeTexto 47"/>
+                      <a:cNvSpPr txBox="1"/>
+                    </a:nvSpPr>
+                    <a:spPr>
+                      <a:xfrm>
+                        <a:off x="357158" y="142852"/>
+                        <a:ext cx="1595052" cy="461665"/>
+                      </a:xfrm>
+                      <a:prstGeom prst="rect">
+                        <a:avLst/>
+                      </a:prstGeom>
+                      <a:noFill/>
+                    </a:spPr>
+                    <a:txSp>
+                      <a:txBody>
+                        <a:bodyPr wrap="none" rtlCol="0">
+                          <a:spAutoFit/>
+                        </a:bodyPr>
+                        <a:lstStyle>
+                          <a:defPPr>
+                            <a:defRPr lang="pt-BR"/>
+                          </a:defPPr>
+                          <a:lvl1pPr marL="0" algn="l" defTabSz="914400" rtl="0" eaLnBrk="1" latinLnBrk="0" hangingPunct="1">
+                            <a:defRPr sz="1800" kern="1200">
+                              <a:solidFill>
+                                <a:schemeClr val="tx1"/>
+                              </a:solidFill>
+                              <a:latin typeface="+mn-lt"/>
+                              <a:ea typeface="+mn-ea"/>
+                              <a:cs typeface="+mn-cs"/>
+                            </a:defRPr>
+                          </a:lvl1pPr>
+                          <a:lvl2pPr marL="457200" algn="l" defTabSz="914400" rtl="0" eaLnBrk="1" latinLnBrk="0" hangingPunct="1">
+                            <a:defRPr sz="1800" kern="1200">
+                              <a:solidFill>
+                                <a:schemeClr val="tx1"/>
+                              </a:solidFill>
+                              <a:latin typeface="+mn-lt"/>
+                              <a:ea typeface="+mn-ea"/>
+                              <a:cs typeface="+mn-cs"/>
+                            </a:defRPr>
+                          </a:lvl2pPr>
+                          <a:lvl3pPr marL="914400" algn="l" defTabSz="914400" rtl="0" eaLnBrk="1" latinLnBrk="0" hangingPunct="1">
+                            <a:defRPr sz="1800" kern="1200">
+                              <a:solidFill>
+                                <a:schemeClr val="tx1"/>
+                              </a:solidFill>
+                              <a:latin typeface="+mn-lt"/>
+                              <a:ea typeface="+mn-ea"/>
+                              <a:cs typeface="+mn-cs"/>
+                            </a:defRPr>
+                          </a:lvl3pPr>
+                          <a:lvl4pPr marL="1371600" algn="l" defTabSz="914400" rtl="0" eaLnBrk="1" latinLnBrk="0" hangingPunct="1">
+                            <a:defRPr sz="1800" kern="1200">
+                              <a:solidFill>
+                                <a:schemeClr val="tx1"/>
+                              </a:solidFill>
+                              <a:latin typeface="+mn-lt"/>
+                              <a:ea typeface="+mn-ea"/>
+                              <a:cs typeface="+mn-cs"/>
+                            </a:defRPr>
+                          </a:lvl4pPr>
+                          <a:lvl5pPr marL="1828800" algn="l" defTabSz="914400" rtl="0" eaLnBrk="1" latinLnBrk="0" hangingPunct="1">
+                            <a:defRPr sz="1800" kern="1200">
+                              <a:solidFill>
+                                <a:schemeClr val="tx1"/>
+                              </a:solidFill>
+                              <a:latin typeface="+mn-lt"/>
+                              <a:ea typeface="+mn-ea"/>
+                              <a:cs typeface="+mn-cs"/>
+                            </a:defRPr>
+                          </a:lvl5pPr>
+                          <a:lvl6pPr marL="2286000" algn="l" defTabSz="914400" rtl="0" eaLnBrk="1" latinLnBrk="0" hangingPunct="1">
+                            <a:defRPr sz="1800" kern="1200">
+                              <a:solidFill>
+                                <a:schemeClr val="tx1"/>
+                              </a:solidFill>
+                              <a:latin typeface="+mn-lt"/>
+                              <a:ea typeface="+mn-ea"/>
+                              <a:cs typeface="+mn-cs"/>
+                            </a:defRPr>
+                          </a:lvl6pPr>
+                          <a:lvl7pPr marL="2743200" algn="l" defTabSz="914400" rtl="0" eaLnBrk="1" latinLnBrk="0" hangingPunct="1">
+                            <a:defRPr sz="1800" kern="1200">
+                              <a:solidFill>
+                                <a:schemeClr val="tx1"/>
+                              </a:solidFill>
+                              <a:latin typeface="+mn-lt"/>
+                              <a:ea typeface="+mn-ea"/>
+                              <a:cs typeface="+mn-cs"/>
+                            </a:defRPr>
+                          </a:lvl7pPr>
+                          <a:lvl8pPr marL="3200400" algn="l" defTabSz="914400" rtl="0" eaLnBrk="1" latinLnBrk="0" hangingPunct="1">
+                            <a:defRPr sz="1800" kern="1200">
+                              <a:solidFill>
+                                <a:schemeClr val="tx1"/>
+                              </a:solidFill>
+                              <a:latin typeface="+mn-lt"/>
+                              <a:ea typeface="+mn-ea"/>
+                              <a:cs typeface="+mn-cs"/>
+                            </a:defRPr>
+                          </a:lvl8pPr>
+                          <a:lvl9pPr marL="3657600" algn="l" defTabSz="914400" rtl="0" eaLnBrk="1" latinLnBrk="0" hangingPunct="1">
+                            <a:defRPr sz="1800" kern="1200">
+                              <a:solidFill>
+                                <a:schemeClr val="tx1"/>
+                              </a:solidFill>
+                              <a:latin typeface="+mn-lt"/>
+                              <a:ea typeface="+mn-ea"/>
+                              <a:cs typeface="+mn-cs"/>
+                            </a:defRPr>
+                          </a:lvl9pPr>
+                        </a:lstStyle>
+                        <a:p>
+                          <a:r>
+                            <a:rPr lang="pt-BR" sz="2400" b="1" dirty="0" smtClean="0">
+                              <a:solidFill>
+                                <a:schemeClr val="tx2"/>
+                              </a:solidFill>
+                              <a:effectLst>
+                                <a:outerShdw blurRad="38100" dist="38100" dir="2700000" algn="tl">
+                                  <a:srgbClr val="000000">
+                                    <a:alpha val="43137"/>
+                                  </a:srgbClr>
+                                </a:outerShdw>
+                              </a:effectLst>
+                            </a:rPr>
+                            <a:t>Fonte 5Vdc</a:t>
+                          </a:r>
+                          <a:endParaRPr lang="pt-BR" sz="2400" b="1" dirty="0">
+                            <a:solidFill>
+                              <a:schemeClr val="tx2"/>
+                            </a:solidFill>
+                            <a:effectLst>
+                              <a:outerShdw blurRad="38100" dist="38100" dir="2700000" algn="tl">
+                                <a:srgbClr val="000000">
+                                  <a:alpha val="43137"/>
+                                </a:srgbClr>
+                              </a:outerShdw>
+                            </a:effectLst>
+                          </a:endParaRPr>
+                        </a:p>
+                      </a:txBody>
+                      <a:useSpRect/>
+                    </a:txSp>
+                  </a:sp>
+                  <a:pic>
+                    <a:nvPicPr>
+                      <a:cNvPr id="49" name="Imagem 48" descr="modulo-rfid-mfrc522-1356-mhz-carto-chaveiro-13743-MLB20080707567_042014-F.jpg"/>
+                      <a:cNvPicPr>
+                        <a:picLocks noChangeAspect="1"/>
+                      </a:cNvPicPr>
+                    </a:nvPicPr>
+                    <a:blipFill>
+                      <a:blip r:embed="rId15" cstate="print"/>
+                      <a:srcRect l="21874" t="9375" r="18749" b="9373"/>
+                      <a:stretch>
+                        <a:fillRect/>
+                      </a:stretch>
+                    </a:blipFill>
+                    <a:spPr>
+                      <a:xfrm rot="16200000">
+                        <a:off x="4822033" y="17841"/>
+                        <a:ext cx="1357322" cy="1857388"/>
+                      </a:xfrm>
+                      <a:prstGeom prst="rect">
+                        <a:avLst/>
+                      </a:prstGeom>
+                    </a:spPr>
+                  </a:pic>
+                  <a:sp>
+                    <a:nvSpPr>
+                      <a:cNvPr id="59" name="Retângulo 58"/>
+                      <a:cNvSpPr/>
+                    </a:nvSpPr>
+                    <a:spPr>
+                      <a:xfrm>
+                        <a:off x="2285984" y="5214950"/>
+                        <a:ext cx="2571768" cy="857256"/>
+                      </a:xfrm>
+                      <a:prstGeom prst="rect">
+                        <a:avLst/>
+                      </a:prstGeom>
+                    </a:spPr>
+                    <a:txSp>
+                      <a:txBody>
+                        <a:bodyPr rtlCol="0" anchor="ctr"/>
+                        <a:lstStyle>
+                          <a:defPPr>
+                            <a:defRPr lang="pt-BR"/>
+                          </a:defPPr>
+                          <a:lvl1pPr marL="0" algn="l" defTabSz="914400" rtl="0" eaLnBrk="1" latinLnBrk="0" hangingPunct="1">
+                            <a:defRPr sz="1800" kern="1200">
+                              <a:solidFill>
+                                <a:schemeClr val="dk1"/>
+                              </a:solidFill>
+                              <a:latin typeface="+mn-lt"/>
+                              <a:ea typeface="+mn-ea"/>
+                              <a:cs typeface="+mn-cs"/>
+                            </a:defRPr>
+                          </a:lvl1pPr>
+                          <a:lvl2pPr marL="457200" algn="l" defTabSz="914400" rtl="0" eaLnBrk="1" latinLnBrk="0" hangingPunct="1">
+                            <a:defRPr sz="1800" kern="1200">
+                              <a:solidFill>
+                                <a:schemeClr val="dk1"/>
+                              </a:solidFill>
+                              <a:latin typeface="+mn-lt"/>
+                              <a:ea typeface="+mn-ea"/>
+                              <a:cs typeface="+mn-cs"/>
+                            </a:defRPr>
+                          </a:lvl2pPr>
+                          <a:lvl3pPr marL="914400" algn="l" defTabSz="914400" rtl="0" eaLnBrk="1" latinLnBrk="0" hangingPunct="1">
+                            <a:defRPr sz="1800" kern="1200">
+                              <a:solidFill>
+                                <a:schemeClr val="dk1"/>
+                              </a:solidFill>
+                              <a:latin typeface="+mn-lt"/>
+                              <a:ea typeface="+mn-ea"/>
+                              <a:cs typeface="+mn-cs"/>
+                            </a:defRPr>
+                          </a:lvl3pPr>
+                          <a:lvl4pPr marL="1371600" algn="l" defTabSz="914400" rtl="0" eaLnBrk="1" latinLnBrk="0" hangingPunct="1">
+                            <a:defRPr sz="1800" kern="1200">
+                              <a:solidFill>
+                                <a:schemeClr val="dk1"/>
+                              </a:solidFill>
+                              <a:latin typeface="+mn-lt"/>
+                              <a:ea typeface="+mn-ea"/>
+                              <a:cs typeface="+mn-cs"/>
+                            </a:defRPr>
+                          </a:lvl4pPr>
+                          <a:lvl5pPr marL="1828800" algn="l" defTabSz="914400" rtl="0" eaLnBrk="1" latinLnBrk="0" hangingPunct="1">
+                            <a:defRPr sz="1800" kern="1200">
+                              <a:solidFill>
+                                <a:schemeClr val="dk1"/>
+                              </a:solidFill>
+                              <a:latin typeface="+mn-lt"/>
+                              <a:ea typeface="+mn-ea"/>
+                              <a:cs typeface="+mn-cs"/>
+                            </a:defRPr>
+                          </a:lvl5pPr>
+                          <a:lvl6pPr marL="2286000" algn="l" defTabSz="914400" rtl="0" eaLnBrk="1" latinLnBrk="0" hangingPunct="1">
+                            <a:defRPr sz="1800" kern="1200">
+                              <a:solidFill>
+                                <a:schemeClr val="dk1"/>
+                              </a:solidFill>
+                              <a:latin typeface="+mn-lt"/>
+                              <a:ea typeface="+mn-ea"/>
+                              <a:cs typeface="+mn-cs"/>
+                            </a:defRPr>
+                          </a:lvl6pPr>
+                          <a:lvl7pPr marL="2743200" algn="l" defTabSz="914400" rtl="0" eaLnBrk="1" latinLnBrk="0" hangingPunct="1">
+                            <a:defRPr sz="1800" kern="1200">
+                              <a:solidFill>
+                                <a:schemeClr val="dk1"/>
+                              </a:solidFill>
+                              <a:latin typeface="+mn-lt"/>
+                              <a:ea typeface="+mn-ea"/>
+                              <a:cs typeface="+mn-cs"/>
+                            </a:defRPr>
+                          </a:lvl7pPr>
+                          <a:lvl8pPr marL="3200400" algn="l" defTabSz="914400" rtl="0" eaLnBrk="1" latinLnBrk="0" hangingPunct="1">
+                            <a:defRPr sz="1800" kern="1200">
+                              <a:solidFill>
+                                <a:schemeClr val="dk1"/>
+                              </a:solidFill>
+                              <a:latin typeface="+mn-lt"/>
+                              <a:ea typeface="+mn-ea"/>
+                              <a:cs typeface="+mn-cs"/>
+                            </a:defRPr>
+                          </a:lvl8pPr>
+                          <a:lvl9pPr marL="3657600" algn="l" defTabSz="914400" rtl="0" eaLnBrk="1" latinLnBrk="0" hangingPunct="1">
+                            <a:defRPr sz="1800" kern="1200">
+                              <a:solidFill>
+                                <a:schemeClr val="dk1"/>
+                              </a:solidFill>
+                              <a:latin typeface="+mn-lt"/>
+                              <a:ea typeface="+mn-ea"/>
+                              <a:cs typeface="+mn-cs"/>
+                            </a:defRPr>
+                          </a:lvl9pPr>
+                        </a:lstStyle>
+                        <a:p>
+                          <a:pPr algn="ctr"/>
+                          <a:r>
+                            <a:rPr lang="pt-BR" dirty="0" smtClean="0"/>
+                            <a:t>Botão(Cadastramento)</a:t>
+                          </a:r>
+                          <a:endParaRPr lang="pt-BR" dirty="0"/>
+                        </a:p>
+                      </a:txBody>
+                      <a:useSpRect/>
+                    </a:txSp>
+                    <a:style>
+                      <a:lnRef idx="1">
+                        <a:schemeClr val="accent1"/>
+                      </a:lnRef>
+                      <a:fillRef idx="2">
+                        <a:schemeClr val="accent1"/>
+                      </a:fillRef>
+                      <a:effectRef idx="1">
+                        <a:schemeClr val="accent1"/>
+                      </a:effectRef>
+                      <a:fontRef idx="minor">
+                        <a:schemeClr val="dk1"/>
+                      </a:fontRef>
+                    </a:style>
+                  </a:sp>
+                  <a:cxnSp>
+                    <a:nvCxnSpPr>
+                      <a:cNvPr id="61" name="Conector angulado 60"/>
+                      <a:cNvCxnSpPr>
+                        <a:stCxn id="59" idx="0"/>
+                        <a:endCxn id="4" idx="2"/>
+                      </a:cNvCxnSpPr>
+                    </a:nvCxnSpPr>
+                    <a:spPr>
+                      <a:xfrm rot="5400000" flipH="1" flipV="1">
+                        <a:off x="3321835" y="4964917"/>
+                        <a:ext cx="500066" cy="1588"/>
+                      </a:xfrm>
+                      <a:prstGeom prst="bentConnector3">
+                        <a:avLst>
+                          <a:gd name="adj1" fmla="val 50000"/>
+                        </a:avLst>
+                      </a:prstGeom>
+                      <a:ln w="76200">
+                        <a:tailEnd type="arrow"/>
+                      </a:ln>
+                    </a:spPr>
+                    <a:style>
+                      <a:lnRef idx="3">
+                        <a:schemeClr val="accent1"/>
+                      </a:lnRef>
+                      <a:fillRef idx="0">
+                        <a:schemeClr val="accent1"/>
+                      </a:fillRef>
+                      <a:effectRef idx="2">
+                        <a:schemeClr val="accent1"/>
+                      </a:effectRef>
+                      <a:fontRef idx="minor">
+                        <a:schemeClr val="tx1"/>
+                      </a:fontRef>
+                    </a:style>
+                  </a:cxnSp>
+                </lc:lockedCanvas>
+              </a:graphicData>
+            </a:graphic>
+          </wp:inline>
+        </w:drawing>
+      </w:r>
     </w:p>
     <w:p>
       <w:pPr>
@@ -2703,6 +3912,7 @@
       </w:pPr>
       <w:bookmarkStart w:id="24" w:name="_Toc417410421"/>
       <w:r>
+        <w:lastRenderedPageBreak/>
         <w:t>6</w:t>
       </w:r>
       <w:r>
@@ -2740,7 +3950,19 @@
         <w:rPr>
           <w:rFonts w:ascii="Arial" w:hAnsi="Arial" w:cs="Arial"/>
         </w:rPr>
-        <w:t>O projeto do leitor de código RFID foi planejado e simulado no software Proteus® v.7.10, porém, como não encontrou-se um módulo leitor RFID nas bibliotecas  do programa, o mesmo foi usado apenas para verificação do circuito. A Figura 2 mostra o diagrama esquemático das ligações do circuito.</w:t>
+        <w:t>O projeto do leitor de código RFID foi planejado e simulado no software Proteus® v.7.10, porém, como não encontrou-se um módulo leitor RFID nas bibliotecas</w:t>
+      </w:r>
+      <w:r>
+        <w:rPr>
+          <w:rFonts w:ascii="Arial" w:hAnsi="Arial" w:cs="Arial"/>
+        </w:rPr>
+        <w:t xml:space="preserve"> </w:t>
+      </w:r>
+      <w:r>
+        <w:rPr>
+          <w:rFonts w:ascii="Arial" w:hAnsi="Arial" w:cs="Arial"/>
+        </w:rPr>
+        <w:t>do programa, o mesmo foi usado apenas para verificação do circuito. A Figura 2 mostra o diagrama esquemático das ligações do circuito.</w:t>
       </w:r>
     </w:p>
     <w:p>
@@ -2777,7 +3999,7 @@
                     <pic:cNvPicPr/>
                   </pic:nvPicPr>
                   <pic:blipFill>
-                    <a:blip r:embed="rId12">
+                    <a:blip r:embed="rId16">
                       <a:extLst>
                         <a:ext uri="{28A0092B-C50C-407E-A947-70E740481C1C}">
                           <a14:useLocalDpi xmlns:a14="http://schemas.microsoft.com/office/drawing/2010/main" xmlns:wps="http://schemas.microsoft.com/office/word/2010/wordprocessingShape" xmlns:wpi="http://schemas.microsoft.com/office/word/2010/wordprocessingInk" xmlns:wpg="http://schemas.microsoft.com/office/word/2010/wordprocessingGroup" xmlns:w15="http://schemas.microsoft.com/office/word/2012/wordml" xmlns:w14="http://schemas.microsoft.com/office/word/2010/wordml" xmlns:w="http://schemas.openxmlformats.org/wordprocessingml/2006/main" xmlns:w10="urn:schemas-microsoft-com:office:word" xmlns:wp14="http://schemas.microsoft.com/office/word/2010/wordprocessingDrawing" xmlns:v="urn:schemas-microsoft-com:vml" xmlns:o="urn:schemas-microsoft-com:office:office" xmlns:mc="http://schemas.openxmlformats.org/markup-compatibility/2006" xmlns:wpc="http://schemas.microsoft.com/office/word/2010/wordprocessingCanvas" xmlns="" val="0"/>
@@ -2883,7 +4105,19 @@
         <w:rPr>
           <w:rFonts w:ascii="Arial" w:hAnsi="Arial" w:cs="Arial"/>
         </w:rPr>
-        <w:t>Nesta seção serão mostrados as etapas de elaboração do software para o microcontrolado</w:t>
+        <w:t xml:space="preserve">Nesta seção serão </w:t>
+      </w:r>
+      <w:r>
+        <w:rPr>
+          <w:rFonts w:ascii="Arial" w:hAnsi="Arial" w:cs="Arial"/>
+        </w:rPr>
+        <w:t>mostradas as etapas de elaboração do software</w:t>
+      </w:r>
+      <w:r>
+        <w:rPr>
+          <w:rFonts w:ascii="Arial" w:hAnsi="Arial" w:cs="Arial"/>
+        </w:rPr>
+        <w:t xml:space="preserve"> para o microcontrolado</w:t>
       </w:r>
       <w:r>
         <w:rPr>
@@ -15508,7 +16742,19 @@
         <w:rPr>
           <w:b w:val="0"/>
         </w:rPr>
-        <w:t>Tinhamos idéias para deixar o sistema um pouco mais elaborado, mas foram frustradas pelos imprevistos já citados anteriomente</w:t>
+        <w:t>Tínhamos</w:t>
+      </w:r>
+      <w:r>
+        <w:rPr>
+          <w:b w:val="0"/>
+        </w:rPr>
+        <w:t xml:space="preserve"> idéias para deixar o sistema um pouco mais elaborado, mas foram frustradas pelos imprevistos já citados </w:t>
+      </w:r>
+      <w:r>
+        <w:rPr>
+          <w:b w:val="0"/>
+        </w:rPr>
+        <w:t>anteriormente</w:t>
       </w:r>
       <w:r>
         <w:rPr>
@@ -15544,7 +16790,7 @@
                     <pic:cNvPicPr/>
                   </pic:nvPicPr>
                   <pic:blipFill>
-                    <a:blip r:embed="rId13" cstate="print">
+                    <a:blip r:embed="rId17" cstate="print">
                       <a:extLst>
                         <a:ext uri="{28A0092B-C50C-407E-A947-70E740481C1C}">
                           <a14:useLocalDpi xmlns:a14="http://schemas.microsoft.com/office/drawing/2010/main" xmlns:wps="http://schemas.microsoft.com/office/word/2010/wordprocessingShape" xmlns:wpi="http://schemas.microsoft.com/office/word/2010/wordprocessingInk" xmlns:wpg="http://schemas.microsoft.com/office/word/2010/wordprocessingGroup" xmlns:w15="http://schemas.microsoft.com/office/word/2012/wordml" xmlns:w14="http://schemas.microsoft.com/office/word/2010/wordml" xmlns:w="http://schemas.openxmlformats.org/wordprocessingml/2006/main" xmlns:w10="urn:schemas-microsoft-com:office:word" xmlns:wp14="http://schemas.microsoft.com/office/word/2010/wordprocessingDrawing" xmlns:v="urn:schemas-microsoft-com:vml" xmlns:o="urn:schemas-microsoft-com:office:office" xmlns:mc="http://schemas.openxmlformats.org/markup-compatibility/2006" xmlns:wpc="http://schemas.microsoft.com/office/word/2010/wordprocessingCanvas" xmlns="" val="0"/>
@@ -15586,7 +16832,7 @@
       </w:pPr>
     </w:p>
     <w:sectPr>
-      <w:footerReference w:type="default" r:id="rId14"/>
+      <w:footerReference w:type="default" r:id="rId18"/>
       <w:type w:val="continuous"/>
       <w:pgSz w:w="12240" w:h="15840"/>
       <w:pgMar w:top="1417" w:right="1701" w:bottom="1417" w:left="1701" w:header="708" w:footer="708" w:gutter="0"/>
@@ -15648,24 +16894,14 @@
           <w:pStyle w:val="Rodap"/>
           <w:jc w:val="right"/>
         </w:pPr>
-        <w:r>
-          <w:fldChar w:fldCharType="begin"/>
-        </w:r>
-        <w:r>
-          <w:instrText>PAGE   \* MERGEFORMAT</w:instrText>
-        </w:r>
-        <w:r>
-          <w:fldChar w:fldCharType="separate"/>
-        </w:r>
-        <w:r>
-          <w:rPr>
-            <w:noProof/>
-          </w:rPr>
-          <w:t>21</w:t>
-        </w:r>
-        <w:r>
-          <w:fldChar w:fldCharType="end"/>
-        </w:r>
+        <w:fldSimple w:instr="PAGE   \* MERGEFORMAT">
+          <w:r>
+            <w:rPr>
+              <w:noProof/>
+            </w:rPr>
+            <w:t>23</w:t>
+          </w:r>
+        </w:fldSimple>
       </w:p>
     </w:sdtContent>
   </w:sdt>
@@ -17357,7 +18593,6 @@
   <w:style w:type="character" w:default="1" w:styleId="Fontepargpadro">
     <w:name w:val="Default Paragraph Font"/>
     <w:uiPriority w:val="1"/>
-    <w:semiHidden/>
     <w:unhideWhenUsed/>
   </w:style>
   <w:style w:type="table" w:default="1" w:styleId="Tabelanormal">

</xml_diff>

<commit_message>
ARQUITETURA GERAL DO SISTEMA(escrever ainda+)
</commit_message>
<xml_diff>
--- a/Projeto_Disp_Perifericos/Projeto_Final_Dispositivos/Projeto Final - AP2.docx
+++ b/Projeto_Disp_Perifericos/Projeto_Final_Dispositivos/Projeto Final - AP2.docx
@@ -16618,7 +16618,13 @@
         <w:rPr>
           <w:b w:val="0"/>
         </w:rPr>
-        <w:t>.Mas não resolveu o problema na compilação</w:t>
+        <w:t>, m</w:t>
+      </w:r>
+      <w:r>
+        <w:rPr>
+          <w:b w:val="0"/>
+        </w:rPr>
+        <w:t>as não resolveu o problema na compilação</w:t>
       </w:r>
       <w:r>
         <w:rPr>
@@ -16680,7 +16686,25 @@
         <w:rPr>
           <w:b w:val="0"/>
         </w:rPr>
-        <w:t xml:space="preserve">.No final achamos uma biblioteca feita para PIC e compilador XXX </w:t>
+        <w:t>.No final achamos uma biblioteca feita para PIC e compilado</w:t>
+      </w:r>
+      <w:r>
+        <w:rPr>
+          <w:b w:val="0"/>
+        </w:rPr>
+        <w:t>r</w:t>
+      </w:r>
+      <w:r>
+        <w:rPr>
+          <w:b w:val="0"/>
+        </w:rPr>
+        <w:t xml:space="preserve"> </w:t>
+      </w:r>
+      <w:r>
+        <w:rPr>
+          <w:b w:val="0"/>
+        </w:rPr>
+        <w:t xml:space="preserve">mikroC </w:t>
       </w:r>
       <w:r>
         <w:rPr>
@@ -16899,7 +16923,7 @@
             <w:rPr>
               <w:noProof/>
             </w:rPr>
-            <w:t>23</w:t>
+            <w:t>6</w:t>
           </w:r>
         </w:fldSimple>
       </w:p>

</xml_diff>